<commit_message>
added dictionaries for the technical task
</commit_message>
<xml_diff>
--- a/result_760923861.docx
+++ b/result_760923861.docx
@@ -119,7 +119,7 @@
                                 <w:sz w:val="28"/>
                                 <w:szCs w:val="28"/>
                               </w:rPr>
-                              <w:t xml:space="preserve">8</w:t>
+                              <w:t xml:space="preserve">-</w:t>
                             </w:r>
                           </w:p>
                           <w:p>
@@ -148,7 +148,7 @@
                               <w:rPr>
                                 <w:szCs w:val="24"/>
                               </w:rPr>
-                              <w:t xml:space="preserve">7</w:t>
+                              <w:t xml:space="preserve">-</w:t>
                             </w:r>
                             <w:r>
                               <w:rPr>
@@ -172,7 +172,7 @@
                               <w:t>«__» _________</w:t>
                             </w:r>
                             <w:r>
-                              <w:t xml:space="preserve">9</w:t>
+                              <w:t xml:space="preserve">-</w:t>
                             </w:r>
                             <w:r>
                               <w:t xml:space="preserve"> </w:t>
@@ -280,7 +280,7 @@
                           <w:sz w:val="28"/>
                           <w:szCs w:val="28"/>
                         </w:rPr>
-                        <w:t xml:space="preserve">8</w:t>
+                        <w:t xml:space="preserve">-</w:t>
                       </w:r>
                     </w:p>
                     <w:p>
@@ -309,7 +309,7 @@
                         <w:rPr>
                           <w:szCs w:val="24"/>
                         </w:rPr>
-                        <w:t xml:space="preserve">7</w:t>
+                        <w:t xml:space="preserve">-</w:t>
                       </w:r>
                       <w:r>
                         <w:rPr>
@@ -333,7 +333,7 @@
                         <w:t>«__» _________</w:t>
                       </w:r>
                       <w:r>
-                        <w:t xml:space="preserve">9</w:t>
+                        <w:t xml:space="preserve">-</w:t>
                       </w:r>
                       <w:r>
                         <w:t xml:space="preserve"> </w:t>
@@ -692,7 +692,7 @@
                                       <w:szCs w:val="12"/>
                                       <w:lang w:val="en-US"/>
                                     </w:rPr>
-                                    <w:t xml:space="preserve">6 </w:t>
+                                    <w:t xml:space="preserve">- </w:t>
                                   </w:r>
                                   <w:r>
                                     <w:rPr>
@@ -737,11 +737,7 @@
           </mc:Choice>
           <mc:Fallback>
             <w:pict>
-              <v:shapetype w14:anchorId="65B894EE" id="_x0000_t202" coordsize="21600,21600" o:spt="202" path="m,l,21600r21600,l21600,xe">
-                <v:stroke joinstyle="miter"/>
-                <v:path gradientshapeok="t" o:connecttype="rect"/>
-              </v:shapetype>
-              <v:shape id="Надпись 12" o:spid="_x0000_s1027" type="#_x0000_t202" style="position:absolute;left:0;text-align:left;margin-left:-85.05pt;margin-top:282.9pt;width:84.6pt;height:453.95pt;z-index:251671552;visibility:visible;mso-wrap-style:square;mso-width-percent:0;mso-height-percent:0;mso-wrap-distance-left:9pt;mso-wrap-distance-top:0;mso-wrap-distance-right:9pt;mso-wrap-distance-bottom:0;mso-position-horizontal:absolute;mso-position-horizontal-relative:text;mso-position-vertical:absolute;mso-position-vertical-relative:text;mso-width-percent:0;mso-height-percent:0;mso-width-relative:margin;mso-height-relative:margin;v-text-anchor:top" o:gfxdata="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" filled="f" stroked="f" strokeweight=".5pt">
+              <v:shape w14:anchorId="65B894EE" id="Надпись 12" o:spid="_x0000_s1027" type="#_x0000_t202" style="position:absolute;left:0;text-align:left;margin-left:-85.05pt;margin-top:282.9pt;width:84.6pt;height:453.95pt;z-index:251671552;visibility:visible;mso-wrap-style:square;mso-width-percent:0;mso-height-percent:0;mso-wrap-distance-left:9pt;mso-wrap-distance-top:0;mso-wrap-distance-right:9pt;mso-wrap-distance-bottom:0;mso-position-horizontal:absolute;mso-position-horizontal-relative:text;mso-position-vertical:absolute;mso-position-vertical-relative:text;mso-width-percent:0;mso-height-percent:0;mso-width-relative:margin;mso-height-relative:margin;v-text-anchor:top" o:gfxdata="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" filled="f" stroked="f" strokeweight=".5pt">
                 <v:textbox>
                   <w:txbxContent>
                     <w:tbl>
@@ -1038,7 +1034,7 @@
                                 <w:szCs w:val="12"/>
                                 <w:lang w:val="en-US"/>
                               </w:rPr>
-                              <w:t xml:space="preserve">6 </w:t>
+                              <w:t xml:space="preserve">- </w:t>
                             </w:r>
                             <w:r>
                               <w:rPr>
@@ -1134,7 +1130,7 @@
                                 <w:sz w:val="28"/>
                                 <w:szCs w:val="28"/>
                               </w:rPr>
-                              <w:t xml:space="preserve">9</w:t>
+                              <w:t xml:space="preserve">-</w:t>
                             </w:r>
                           </w:p>
                         </w:txbxContent>
@@ -1183,7 +1179,7 @@
                           <w:sz w:val="28"/>
                           <w:szCs w:val="28"/>
                         </w:rPr>
-                        <w:t xml:space="preserve">9</w:t>
+                        <w:t xml:space="preserve">-</w:t>
                       </w:r>
                     </w:p>
                   </w:txbxContent>
@@ -1252,7 +1248,7 @@
                                 <w:sz w:val="28"/>
                                 <w:szCs w:val="28"/>
                               </w:rPr>
-                              <w:t xml:space="preserve">4</w:t>
+                              <w:t xml:space="preserve">-</w:t>
                             </w:r>
                           </w:p>
                           <w:p>
@@ -1319,7 +1315,7 @@
                                 <w:sz w:val="28"/>
                                 <w:szCs w:val="28"/>
                               </w:rPr>
-                              <w:t xml:space="preserve">6</w:t>
+                              <w:t xml:space="preserve">-</w:t>
                             </w:r>
                           </w:p>
                           <w:p/>
@@ -1368,7 +1364,7 @@
                           <w:sz w:val="28"/>
                           <w:szCs w:val="28"/>
                         </w:rPr>
-                        <w:t xml:space="preserve">4</w:t>
+                        <w:t xml:space="preserve">-</w:t>
                       </w:r>
                     </w:p>
                     <w:p>
@@ -1435,7 +1431,7 @@
                           <w:sz w:val="28"/>
                           <w:szCs w:val="28"/>
                         </w:rPr>
-                        <w:t xml:space="preserve">6</w:t>
+                        <w:t xml:space="preserve">-</w:t>
                       </w:r>
                     </w:p>
                     <w:p/>
@@ -1511,14 +1507,14 @@
                               <w:rPr>
                                 <w:lang w:val="en-US"/>
                               </w:rPr>
-                              <w:t xml:space="preserve">10</w:t>
+                              <w:t xml:space="preserve">-</w:t>
                             </w:r>
                             <w:r>
                               <w:br/>
                               <w:t xml:space="preserve">«__» ___________ </w:t>
                             </w:r>
                             <w:r>
-                              <w:t xml:space="preserve">9</w:t>
+                              <w:t xml:space="preserve">-</w:t>
                             </w:r>
                             <w:r>
                               <w:t xml:space="preserve"> г.</w:t>
@@ -1575,14 +1571,14 @@
                         <w:rPr>
                           <w:lang w:val="en-US"/>
                         </w:rPr>
-                        <w:t xml:space="preserve">10</w:t>
+                        <w:t xml:space="preserve">-</w:t>
                       </w:r>
                       <w:r>
                         <w:br/>
                         <w:t xml:space="preserve">«__» ___________ </w:t>
                       </w:r>
                       <w:r>
-                        <w:t xml:space="preserve">9</w:t>
+                        <w:t xml:space="preserve">-</w:t>
                       </w:r>
                       <w:r>
                         <w:t xml:space="preserve"> г.</w:t>
@@ -1670,7 +1666,7 @@
                               <w:rPr>
                                 <w:lang w:val="en-US"/>
                               </w:rPr>
-                              <w:t xml:space="preserve">11</w:t>
+                              <w:t xml:space="preserve">-</w:t>
                             </w:r>
                             <w:r>
                               <w:rPr>
@@ -1683,7 +1679,7 @@
                               <w:rPr>
                                 <w:lang w:val="en-US"/>
                               </w:rPr>
-                              <w:t xml:space="preserve">9 </w:t>
+                              <w:t xml:space="preserve">- </w:t>
                             </w:r>
                             <w:r>
                               <w:t>г</w:t>
@@ -1744,7 +1740,7 @@
                         <w:rPr>
                           <w:lang w:val="en-US"/>
                         </w:rPr>
-                        <w:t xml:space="preserve">11</w:t>
+                        <w:t xml:space="preserve">-</w:t>
                       </w:r>
                       <w:r>
                         <w:rPr>
@@ -1757,7 +1753,7 @@
                         <w:rPr>
                           <w:lang w:val="en-US"/>
                         </w:rPr>
-                        <w:t xml:space="preserve">9 </w:t>
+                        <w:t xml:space="preserve">- </w:t>
                       </w:r>
                       <w:r>
                         <w:t>г</w:t>
@@ -1842,7 +1838,7 @@
                                 <w:sz w:val="28"/>
                                 <w:szCs w:val="28"/>
                               </w:rPr>
-                              <w:t xml:space="preserve">1</w:t>
+                              <w:t xml:space="preserve">вшэ</w:t>
                             </w:r>
                             <w:r>
                               <w:rPr>
@@ -1856,7 +1852,7 @@
                                 <w:sz w:val="28"/>
                                 <w:szCs w:val="28"/>
                               </w:rPr>
-                              <w:t xml:space="preserve">2</w:t>
+                              <w:t xml:space="preserve">фкн</w:t>
                             </w:r>
                             <w:r>
                               <w:rPr>
@@ -1870,7 +1866,7 @@
                                 <w:sz w:val="28"/>
                                 <w:szCs w:val="28"/>
                               </w:rPr>
-                              <w:t xml:space="preserve">3</w:t>
+                              <w:t xml:space="preserve">-</w:t>
                             </w:r>
                           </w:p>
                         </w:txbxContent>
@@ -1925,7 +1921,7 @@
                           <w:sz w:val="28"/>
                           <w:szCs w:val="28"/>
                         </w:rPr>
-                        <w:t xml:space="preserve">1</w:t>
+                        <w:t xml:space="preserve">вшэ</w:t>
                       </w:r>
                       <w:r>
                         <w:rPr>
@@ -1939,7 +1935,7 @@
                           <w:sz w:val="28"/>
                           <w:szCs w:val="28"/>
                         </w:rPr>
-                        <w:t xml:space="preserve">2</w:t>
+                        <w:t xml:space="preserve">фкн</w:t>
                       </w:r>
                       <w:r>
                         <w:rPr>
@@ -1953,7 +1949,7 @@
                           <w:sz w:val="28"/>
                           <w:szCs w:val="28"/>
                         </w:rPr>
-                        <w:t xml:space="preserve">3</w:t>
+                        <w:t xml:space="preserve">-</w:t>
                       </w:r>
                     </w:p>
                   </w:txbxContent>
@@ -2049,7 +2045,7 @@
                                 <w:sz w:val="28"/>
                                 <w:szCs w:val="28"/>
                               </w:rPr>
-                              <w:t xml:space="preserve">6</w:t>
+                              <w:t xml:space="preserve">-</w:t>
                             </w:r>
                             <w:r>
                               <w:rPr>
@@ -2136,7 +2132,7 @@
                           <w:sz w:val="28"/>
                           <w:szCs w:val="28"/>
                         </w:rPr>
-                        <w:t xml:space="preserve">6</w:t>
+                        <w:t xml:space="preserve">-</w:t>
                       </w:r>
                       <w:r>
                         <w:rPr>
@@ -2235,7 +2231,7 @@
                                 <w:sz w:val="28"/>
                                 <w:szCs w:val="28"/>
                               </w:rPr>
-                              <w:t xml:space="preserve">4</w:t>
+                              <w:t xml:space="preserve">-</w:t>
                             </w:r>
                           </w:p>
                           <w:p>
@@ -2280,7 +2276,7 @@
                                 <w:sz w:val="28"/>
                                 <w:szCs w:val="28"/>
                               </w:rPr>
-                              <w:t xml:space="preserve">6</w:t>
+                              <w:t xml:space="preserve">-</w:t>
                             </w:r>
                           </w:p>
                           <w:p>
@@ -2371,7 +2367,7 @@
                           <w:sz w:val="28"/>
                           <w:szCs w:val="28"/>
                         </w:rPr>
-                        <w:t xml:space="preserve">4</w:t>
+                        <w:t xml:space="preserve">-</w:t>
                       </w:r>
                     </w:p>
                     <w:p>
@@ -2416,7 +2412,7 @@
                           <w:sz w:val="28"/>
                           <w:szCs w:val="28"/>
                         </w:rPr>
-                        <w:t xml:space="preserve">6</w:t>
+                        <w:t xml:space="preserve">-</w:t>
                       </w:r>
                     </w:p>
                     <w:p>
@@ -2802,7 +2798,7 @@
                                       <w:szCs w:val="12"/>
                                       <w:lang w:val="en-US"/>
                                     </w:rPr>
-                                    <w:t xml:space="preserve">6 </w:t>
+                                    <w:t xml:space="preserve">- </w:t>
                                   </w:r>
                                   <w:r>
                                     <w:rPr>
@@ -3152,7 +3148,7 @@
                                 <w:szCs w:val="12"/>
                                 <w:lang w:val="en-US"/>
                               </w:rPr>
-                              <w:t xml:space="preserve">6 </w:t>
+                              <w:t xml:space="preserve">- </w:t>
                             </w:r>
                             <w:r>
                               <w:rPr>
@@ -3256,7 +3252,7 @@
                                 <w:sz w:val="28"/>
                                 <w:szCs w:val="28"/>
                               </w:rPr>
-                              <w:t xml:space="preserve">9</w:t>
+                              <w:t xml:space="preserve">-</w:t>
                             </w:r>
                           </w:p>
                         </w:txbxContent>
@@ -3305,7 +3301,7 @@
                           <w:sz w:val="28"/>
                           <w:szCs w:val="28"/>
                         </w:rPr>
-                        <w:t xml:space="preserve">9</w:t>
+                        <w:t xml:space="preserve">-</w:t>
                       </w:r>
                     </w:p>
                   </w:txbxContent>
@@ -8884,6 +8880,929 @@
     </w:p>
     <w:p>
       <w:pPr>
+        <w:pStyle w:val="ab"/>
+        <w:spacing w:line="360" w:lineRule="auto"/>
+        <w:ind w:firstLine="708"/>
+        <w:jc w:val="both"/>
+        <w:rPr>
+          <w:sz w:val="28"/>
+          <w:szCs w:val="28"/>
+        </w:rPr>
+      </w:pPr>
+      <w:r>
+        <w:rPr>
+          <w:b/>
+          <w:bCs/>
+          <w:color w:val="000000" w:themeColor="text1"/>
+          <w:sz w:val="28"/>
+          <w:szCs w:val="28"/>
+        </w:rPr>
+        <w:tab/>
+      </w:r>
+      <w:r>
+        <w:rPr>
+          <w:rFonts w:ascii="TimesNewRomanPSMT" w:hAnsi="TimesNewRomanPSMT"/>
+          <w:sz w:val="28"/>
+          <w:szCs w:val="28"/>
+        </w:rPr>
+        <w:t xml:space="preserve">Техническое задание – это </w:t>
+      </w:r>
+      <w:r>
+        <w:rPr>
+          <w:rFonts w:ascii="TimesNewRomanPSMT" w:hAnsi="TimesNewRomanPSMT"/>
+          <w:sz w:val="28"/>
+          <w:szCs w:val="28"/>
+        </w:rPr>
+        <w:t>основной</w:t>
+      </w:r>
+      <w:r>
+        <w:rPr>
+          <w:rFonts w:ascii="TimesNewRomanPSMT" w:hAnsi="TimesNewRomanPSMT"/>
+          <w:sz w:val="28"/>
+          <w:szCs w:val="28"/>
+        </w:rPr>
+        <w:t xml:space="preserve"> документ, </w:t>
+      </w:r>
+      <w:r>
+        <w:rPr>
+          <w:rFonts w:ascii="TimesNewRomanPSMT" w:hAnsi="TimesNewRomanPSMT"/>
+          <w:sz w:val="28"/>
+          <w:szCs w:val="28"/>
+        </w:rPr>
+        <w:t>определяющий</w:t>
+      </w:r>
+      <w:r>
+        <w:rPr>
+          <w:rFonts w:ascii="TimesNewRomanPSMT" w:hAnsi="TimesNewRomanPSMT"/>
+          <w:sz w:val="28"/>
+          <w:szCs w:val="28"/>
+        </w:rPr>
+        <w:t xml:space="preserve"> цель, набор требований, структуру,</w:t>
+      </w:r>
+      <w:r>
+        <w:rPr>
+          <w:rFonts w:ascii="TimesNewRomanPSMT" w:hAnsi="TimesNewRomanPSMT"/>
+          <w:sz w:val="28"/>
+          <w:szCs w:val="28"/>
+        </w:rPr>
+        <w:t xml:space="preserve"> свойства</w:t>
+      </w:r>
+      <w:r>
+        <w:rPr>
+          <w:rFonts w:ascii="TimesNewRomanPSMT" w:hAnsi="TimesNewRomanPSMT"/>
+          <w:sz w:val="28"/>
+          <w:szCs w:val="28"/>
+        </w:rPr>
+        <w:t xml:space="preserve">, методы и порядок создания программного продукта, в соответствии с которым производится разработка программы, ее тестирование и приемка, </w:t>
+      </w:r>
+      <w:r>
+        <w:rPr>
+          <w:rFonts w:ascii="TimesNewRomanPSMT" w:hAnsi="TimesNewRomanPSMT"/>
+          <w:sz w:val="28"/>
+          <w:szCs w:val="28"/>
+        </w:rPr>
+        <w:t>исключающий</w:t>
+      </w:r>
+      <w:r>
+        <w:rPr>
+          <w:rFonts w:ascii="TimesNewRomanPSMT" w:hAnsi="TimesNewRomanPSMT"/>
+          <w:sz w:val="28"/>
+          <w:szCs w:val="28"/>
+        </w:rPr>
+        <w:t xml:space="preserve"> двусмысленность т</w:t>
+      </w:r>
+      <w:r>
+        <w:rPr>
+          <w:rFonts w:ascii="TimesNewRomanPSMT" w:hAnsi="TimesNewRomanPSMT"/>
+          <w:sz w:val="28"/>
+          <w:szCs w:val="28"/>
+        </w:rPr>
+        <w:t>ол</w:t>
+      </w:r>
+      <w:r>
+        <w:rPr>
+          <w:rFonts w:ascii="TimesNewRomanPSMT" w:hAnsi="TimesNewRomanPSMT"/>
+          <w:sz w:val="28"/>
+          <w:szCs w:val="28"/>
+        </w:rPr>
+        <w:t xml:space="preserve">кования разными исполнителями.</w:t>
+      </w:r>
+    </w:p>
+    <w:p>
+      <w:pPr>
+        <w:pStyle w:val="ab"/>
+        <w:spacing w:line="360" w:lineRule="auto"/>
+        <w:ind w:firstLine="708"/>
+        <w:jc w:val="both"/>
+        <w:rPr>
+          <w:sz w:val="28"/>
+          <w:szCs w:val="28"/>
+        </w:rPr>
+      </w:pPr>
+      <w:r>
+        <w:rPr>
+          <w:rFonts w:ascii="TimesNewRomanPSMT" w:hAnsi="TimesNewRomanPSMT"/>
+          <w:sz w:val="28"/>
+          <w:szCs w:val="28"/>
+        </w:rPr>
+        <w:t xml:space="preserve">Настоящее Техническое задание на разработку </w:t>
+      </w:r>
+      <w:proofErr w:type="gramStart"/>
+      <w:r>
+        <w:rPr>
+          <w:rFonts w:ascii="TimesNewRomanPSMT" w:hAnsi="TimesNewRomanPSMT"/>
+          <w:sz w:val="28"/>
+          <w:szCs w:val="28"/>
+        </w:rPr>
+        <w:t xml:space="preserve">-</w:t>
+      </w:r>
+      <w:r>
+        <w:rPr>
+          <w:rFonts w:ascii="TimesNewRomanPSMT" w:hAnsi="TimesNewRomanPSMT"/>
+          <w:sz w:val="28"/>
+          <w:szCs w:val="28"/>
+        </w:rPr>
+        <w:t xml:space="preserve"> содержит </w:t>
+      </w:r>
+      <w:proofErr w:type="spellStart"/>
+      <w:r>
+        <w:rPr>
+          <w:rFonts w:ascii="TimesNewRomanPSMT" w:hAnsi="TimesNewRomanPSMT"/>
+          <w:sz w:val="28"/>
+          <w:szCs w:val="28"/>
+        </w:rPr>
+        <w:t>следующии</w:t>
+      </w:r>
+      <w:r>
+        <w:rPr>
+          <w:rFonts w:ascii="TimesNewRomanPSMT" w:hAnsi="TimesNewRomanPSMT"/>
+          <w:sz w:val="28"/>
+          <w:szCs w:val="28"/>
+        </w:rPr>
+        <w:t>е</w:t>
+      </w:r>
+      <w:proofErr w:type="spellEnd"/>
+      <w:r>
+        <w:rPr>
+          <w:rFonts w:ascii="TimesNewRomanPSMT" w:hAnsi="TimesNewRomanPSMT"/>
+          <w:sz w:val="28"/>
+          <w:szCs w:val="28"/>
+        </w:rPr>
+        <w:t xml:space="preserve"> </w:t>
+      </w:r>
+      <w:r>
+        <w:rPr>
+          <w:rFonts w:ascii="TimesNewRomanPSMT" w:hAnsi="TimesNewRomanPSMT"/>
+          <w:sz w:val="28"/>
+          <w:szCs w:val="28"/>
+        </w:rPr>
+        <w:t>разделы</w:t>
+      </w:r>
+      <w:r>
+        <w:rPr>
+          <w:rFonts w:ascii="TimesNewRomanPSMT" w:hAnsi="TimesNewRomanPSMT"/>
+          <w:sz w:val="28"/>
+          <w:szCs w:val="28"/>
+        </w:rPr>
+        <w:t xml:space="preserve">: </w:t>
+      </w:r>
+    </w:p>
+    <w:p>
+      <w:pPr>
+        <w:pStyle w:val="ab"/>
+        <w:numPr>
+          <w:ilvl w:val="0"/>
+          <w:numId w:val="4"/>
+        </w:numPr>
+        <w:spacing w:line="360" w:lineRule="auto"/>
+        <w:rPr>
+          <w:sz w:val="28"/>
+          <w:szCs w:val="28"/>
+        </w:rPr>
+      </w:pPr>
+      <w:r>
+        <w:rPr>
+          <w:rFonts w:ascii="TimesNewRomanPSMT" w:hAnsi="TimesNewRomanPSMT"/>
+          <w:sz w:val="28"/>
+          <w:szCs w:val="28"/>
+        </w:rPr>
+        <w:t xml:space="preserve">«Введение»; </w:t>
+      </w:r>
+    </w:p>
+    <w:p>
+      <w:pPr>
+        <w:pStyle w:val="ab"/>
+        <w:numPr>
+          <w:ilvl w:val="0"/>
+          <w:numId w:val="4"/>
+        </w:numPr>
+        <w:spacing w:line="360" w:lineRule="auto"/>
+        <w:rPr>
+          <w:sz w:val="28"/>
+          <w:szCs w:val="28"/>
+        </w:rPr>
+      </w:pPr>
+      <w:r>
+        <w:rPr>
+          <w:rFonts w:ascii="TimesNewRomanPSMT" w:hAnsi="TimesNewRomanPSMT"/>
+          <w:sz w:val="28"/>
+          <w:szCs w:val="28"/>
+        </w:rPr>
+        <w:t xml:space="preserve">«Основания для разработки»; </w:t>
+      </w:r>
+    </w:p>
+    <w:p>
+      <w:pPr>
+        <w:pStyle w:val="ab"/>
+        <w:numPr>
+          <w:ilvl w:val="0"/>
+          <w:numId w:val="4"/>
+        </w:numPr>
+        <w:spacing w:line="360" w:lineRule="auto"/>
+        <w:rPr>
+          <w:sz w:val="28"/>
+          <w:szCs w:val="28"/>
+        </w:rPr>
+      </w:pPr>
+      <w:r>
+        <w:rPr>
+          <w:rFonts w:ascii="TimesNewRomanPSMT" w:hAnsi="TimesNewRomanPSMT"/>
+          <w:sz w:val="28"/>
+          <w:szCs w:val="28"/>
+        </w:rPr>
+        <w:t xml:space="preserve">«Назначение разработки»; </w:t>
+      </w:r>
+    </w:p>
+    <w:p>
+      <w:pPr>
+        <w:pStyle w:val="ab"/>
+        <w:numPr>
+          <w:ilvl w:val="0"/>
+          <w:numId w:val="4"/>
+        </w:numPr>
+        <w:spacing w:line="360" w:lineRule="auto"/>
+        <w:rPr>
+          <w:sz w:val="28"/>
+          <w:szCs w:val="28"/>
+        </w:rPr>
+      </w:pPr>
+      <w:r>
+        <w:rPr>
+          <w:rFonts w:ascii="TimesNewRomanPSMT" w:hAnsi="TimesNewRomanPSMT"/>
+          <w:sz w:val="28"/>
+          <w:szCs w:val="28"/>
+        </w:rPr>
+        <w:t xml:space="preserve">«Требования к программе»; </w:t>
+      </w:r>
+    </w:p>
+    <w:p>
+      <w:pPr>
+        <w:pStyle w:val="ab"/>
+        <w:numPr>
+          <w:ilvl w:val="0"/>
+          <w:numId w:val="4"/>
+        </w:numPr>
+        <w:spacing w:line="360" w:lineRule="auto"/>
+        <w:rPr>
+          <w:sz w:val="28"/>
+          <w:szCs w:val="28"/>
+        </w:rPr>
+      </w:pPr>
+      <w:r>
+        <w:rPr>
+          <w:rFonts w:ascii="TimesNewRomanPSMT" w:hAnsi="TimesNewRomanPSMT"/>
+          <w:sz w:val="28"/>
+          <w:szCs w:val="28"/>
+        </w:rPr>
+        <w:t xml:space="preserve">«Требования к программным документам»; </w:t>
+      </w:r>
+    </w:p>
+    <w:p>
+      <w:pPr>
+        <w:pStyle w:val="ab"/>
+        <w:numPr>
+          <w:ilvl w:val="0"/>
+          <w:numId w:val="4"/>
+        </w:numPr>
+        <w:spacing w:line="360" w:lineRule="auto"/>
+        <w:rPr>
+          <w:sz w:val="28"/>
+          <w:szCs w:val="28"/>
+        </w:rPr>
+      </w:pPr>
+      <w:r>
+        <w:rPr>
+          <w:rFonts w:ascii="TimesNewRomanPSMT" w:hAnsi="TimesNewRomanPSMT"/>
+          <w:sz w:val="28"/>
+          <w:szCs w:val="28"/>
+        </w:rPr>
+        <w:t>«Технико</w:t>
+      </w:r>
+      <w:r>
+        <w:rPr>
+          <w:rFonts w:ascii="TimesNewRomanPSMT" w:hAnsi="TimesNewRomanPSMT"/>
+          <w:sz w:val="28"/>
+          <w:szCs w:val="28"/>
+        </w:rPr>
+        <w:softHyphen/>
+      </w:r>
+      <w:r>
+        <w:rPr>
+          <w:rFonts w:ascii="TimesNewRomanPSMT" w:hAnsi="TimesNewRomanPSMT"/>
+          <w:sz w:val="28"/>
+          <w:szCs w:val="28"/>
+        </w:rPr>
+        <w:t>-</w:t>
+      </w:r>
+      <w:r>
+        <w:rPr>
+          <w:rFonts w:ascii="TimesNewRomanPSMT" w:hAnsi="TimesNewRomanPSMT"/>
+          <w:sz w:val="28"/>
+          <w:szCs w:val="28"/>
+        </w:rPr>
+        <w:t xml:space="preserve">экономические показатели»; </w:t>
+      </w:r>
+    </w:p>
+    <w:p>
+      <w:pPr>
+        <w:pStyle w:val="ab"/>
+        <w:numPr>
+          <w:ilvl w:val="0"/>
+          <w:numId w:val="4"/>
+        </w:numPr>
+        <w:spacing w:line="360" w:lineRule="auto"/>
+        <w:rPr>
+          <w:sz w:val="28"/>
+          <w:szCs w:val="28"/>
+        </w:rPr>
+      </w:pPr>
+      <w:r>
+        <w:rPr>
+          <w:rFonts w:ascii="TimesNewRomanPSMT" w:hAnsi="TimesNewRomanPSMT"/>
+          <w:sz w:val="28"/>
+          <w:szCs w:val="28"/>
+        </w:rPr>
+        <w:t xml:space="preserve">«Стадии и этапы разработки»; </w:t>
+      </w:r>
+    </w:p>
+    <w:p>
+      <w:pPr>
+        <w:pStyle w:val="ab"/>
+        <w:numPr>
+          <w:ilvl w:val="0"/>
+          <w:numId w:val="4"/>
+        </w:numPr>
+        <w:spacing w:line="360" w:lineRule="auto"/>
+        <w:rPr>
+          <w:sz w:val="28"/>
+          <w:szCs w:val="28"/>
+        </w:rPr>
+      </w:pPr>
+      <w:r>
+        <w:rPr>
+          <w:rFonts w:ascii="TimesNewRomanPSMT" w:hAnsi="TimesNewRomanPSMT"/>
+          <w:sz w:val="28"/>
+          <w:szCs w:val="28"/>
+        </w:rPr>
+        <w:t xml:space="preserve">«Порядок контроля и приемки»; </w:t>
+      </w:r>
+    </w:p>
+    <w:p>
+      <w:pPr>
+        <w:pStyle w:val="ab"/>
+        <w:numPr>
+          <w:ilvl w:val="0"/>
+          <w:numId w:val="4"/>
+        </w:numPr>
+        <w:spacing w:line="360" w:lineRule="auto"/>
+        <w:rPr>
+          <w:sz w:val="28"/>
+          <w:szCs w:val="28"/>
+        </w:rPr>
+      </w:pPr>
+      <w:r>
+        <w:rPr>
+          <w:rFonts w:ascii="TimesNewRomanPSMT" w:hAnsi="TimesNewRomanPSMT"/>
+          <w:sz w:val="28"/>
+          <w:szCs w:val="28"/>
+        </w:rPr>
+        <w:t xml:space="preserve">«Список использованных источников»; </w:t>
+      </w:r>
+    </w:p>
+    <w:p>
+      <w:pPr>
+        <w:pStyle w:val="ab"/>
+        <w:spacing w:line="360" w:lineRule="auto"/>
+        <w:ind w:firstLine="708"/>
+        <w:rPr>
+          <w:sz w:val="28"/>
+          <w:szCs w:val="28"/>
+        </w:rPr>
+      </w:pPr>
+      <w:r>
+        <w:rPr>
+          <w:rFonts w:ascii="TimesNewRomanPSMT" w:hAnsi="TimesNewRomanPSMT"/>
+          <w:sz w:val="28"/>
+          <w:szCs w:val="28"/>
+        </w:rPr>
+        <w:t xml:space="preserve">В разделе «Введение» указано наименование и краткая характеристика области применения программы. </w:t>
+      </w:r>
+    </w:p>
+    <w:p>
+      <w:pPr>
+        <w:pStyle w:val="ab"/>
+        <w:spacing w:line="360" w:lineRule="auto"/>
+        <w:ind w:firstLine="708"/>
+        <w:rPr>
+          <w:sz w:val="28"/>
+          <w:szCs w:val="28"/>
+        </w:rPr>
+      </w:pPr>
+      <w:r>
+        <w:rPr>
+          <w:rFonts w:ascii="TimesNewRomanPSMT" w:hAnsi="TimesNewRomanPSMT"/>
+          <w:sz w:val="28"/>
+          <w:szCs w:val="28"/>
+        </w:rPr>
+        <w:t xml:space="preserve">В разделе «Основания для разработки» указан документ, на основании которого ведется разработка, и наименование темы разработки. </w:t>
+      </w:r>
+    </w:p>
+    <w:p>
+      <w:pPr>
+        <w:pStyle w:val="ab"/>
+        <w:spacing w:line="360" w:lineRule="auto"/>
+        <w:ind w:firstLine="708"/>
+        <w:rPr>
+          <w:sz w:val="28"/>
+          <w:szCs w:val="28"/>
+        </w:rPr>
+      </w:pPr>
+      <w:r>
+        <w:rPr>
+          <w:rFonts w:ascii="TimesNewRomanPSMT" w:hAnsi="TimesNewRomanPSMT"/>
+          <w:sz w:val="28"/>
+          <w:szCs w:val="28"/>
+        </w:rPr>
+        <w:t xml:space="preserve">В разделе «Назначение разработки» указано функциональное и эксплуатационное назначение программного продукта. </w:t>
+      </w:r>
+    </w:p>
+    <w:p>
+      <w:pPr>
+        <w:pStyle w:val="ab"/>
+        <w:adjustRightInd w:val="0"/>
+        <w:snapToGrid w:val="0"/>
+        <w:spacing w:before="0" w:beforeAutospacing="0" w:after="0" w:afterAutospacing="0" w:line="360" w:lineRule="auto"/>
+        <w:ind w:firstLine="709"/>
+        <w:jc w:val="both"/>
+        <w:rPr>
+          <w:sz w:val="28"/>
+          <w:szCs w:val="28"/>
+        </w:rPr>
+      </w:pPr>
+      <w:r>
+        <w:rPr>
+          <w:rFonts w:ascii="TimesNewRomanPSMT" w:hAnsi="TimesNewRomanPSMT"/>
+          <w:sz w:val="28"/>
+          <w:szCs w:val="28"/>
+        </w:rPr>
+        <w:lastRenderedPageBreak/>
+        <w:t xml:space="preserve">Раздел «Требования к программе» содержит основные требования к функциональным характеристикам, к надежности, к условиям эксплуатации, к составу и параметрам технических средств, к </w:t>
+      </w:r>
+      <w:proofErr w:type="spellStart"/>
+      <w:r>
+        <w:rPr>
+          <w:rFonts w:ascii="TimesNewRomanPSMT" w:hAnsi="TimesNewRomanPSMT"/>
+          <w:sz w:val="28"/>
+          <w:szCs w:val="28"/>
+        </w:rPr>
+        <w:t>информационнои</w:t>
+      </w:r>
+      <w:proofErr w:type="spellEnd"/>
+      <w:r>
+        <w:rPr>
+          <w:rFonts w:ascii="TimesNewRomanPSMT" w:hAnsi="TimesNewRomanPSMT"/>
+          <w:sz w:val="28"/>
+          <w:szCs w:val="28"/>
+        </w:rPr>
+        <w:t xml:space="preserve">̆ и </w:t>
+      </w:r>
+      <w:proofErr w:type="spellStart"/>
+      <w:r>
+        <w:rPr>
+          <w:rFonts w:ascii="TimesNewRomanPSMT" w:hAnsi="TimesNewRomanPSMT"/>
+          <w:sz w:val="28"/>
+          <w:szCs w:val="28"/>
+        </w:rPr>
+        <w:t>программнои</w:t>
+      </w:r>
+      <w:proofErr w:type="spellEnd"/>
+      <w:r>
+        <w:rPr>
+          <w:rFonts w:ascii="TimesNewRomanPSMT" w:hAnsi="TimesNewRomanPSMT"/>
+          <w:sz w:val="28"/>
+          <w:szCs w:val="28"/>
+        </w:rPr>
+        <w:t xml:space="preserve">̆ совместимости, к маркировке и упаковке, к транспортировке и хранению, а также специальные требования. </w:t>
+      </w:r>
+    </w:p>
+    <w:p>
+      <w:pPr>
+        <w:pStyle w:val="ab"/>
+        <w:spacing w:before="0" w:beforeAutospacing="0" w:after="0" w:afterAutospacing="0" w:line="360" w:lineRule="auto"/>
+        <w:ind w:firstLine="432"/>
+        <w:jc w:val="both"/>
+        <w:rPr>
+          <w:rFonts w:ascii="TimesNewRomanPSMT" w:hAnsi="TimesNewRomanPSMT"/>
+          <w:sz w:val="28"/>
+          <w:szCs w:val="28"/>
+        </w:rPr>
+      </w:pPr>
+      <w:r>
+        <w:rPr>
+          <w:rFonts w:ascii="TimesNewRomanPSMT" w:hAnsi="TimesNewRomanPSMT"/>
+          <w:sz w:val="28"/>
+          <w:szCs w:val="28"/>
+        </w:rPr>
+        <w:t>Раздел «Требования к программным документам» содержит</w:t>
+      </w:r>
+      <w:r>
+        <w:rPr>
+          <w:rFonts w:ascii="TimesNewRomanPSMT" w:hAnsi="TimesNewRomanPSMT"/>
+          <w:sz w:val="28"/>
+          <w:szCs w:val="28"/>
+        </w:rPr>
+        <w:t xml:space="preserve"> </w:t>
+      </w:r>
+      <w:proofErr w:type="spellStart"/>
+      <w:r>
+        <w:rPr>
+          <w:rFonts w:ascii="TimesNewRomanPSMT" w:hAnsi="TimesNewRomanPSMT"/>
+          <w:sz w:val="28"/>
+          <w:szCs w:val="28"/>
+        </w:rPr>
+        <w:t>предварительныи</w:t>
+      </w:r>
+      <w:proofErr w:type="spellEnd"/>
+      <w:r>
+        <w:rPr>
+          <w:rFonts w:ascii="TimesNewRomanPSMT" w:hAnsi="TimesNewRomanPSMT"/>
+          <w:sz w:val="28"/>
+          <w:szCs w:val="28"/>
+        </w:rPr>
+        <w:t xml:space="preserve">̆ состав </w:t>
+      </w:r>
+      <w:proofErr w:type="spellStart"/>
+      <w:r>
+        <w:rPr>
+          <w:rFonts w:ascii="TimesNewRomanPSMT" w:hAnsi="TimesNewRomanPSMT"/>
+          <w:sz w:val="28"/>
+          <w:szCs w:val="28"/>
+        </w:rPr>
+        <w:t>программнои</w:t>
+      </w:r>
+      <w:proofErr w:type="spellEnd"/>
+      <w:r>
+        <w:rPr>
+          <w:rFonts w:ascii="TimesNewRomanPSMT" w:hAnsi="TimesNewRomanPSMT"/>
+          <w:sz w:val="28"/>
+          <w:szCs w:val="28"/>
+        </w:rPr>
+        <w:t xml:space="preserve">̆ документации и специальные требования к </w:t>
+      </w:r>
+      <w:proofErr w:type="spellStart"/>
+      <w:r>
+        <w:rPr>
+          <w:rFonts w:ascii="TimesNewRomanPSMT" w:hAnsi="TimesNewRomanPSMT"/>
+          <w:sz w:val="28"/>
+          <w:szCs w:val="28"/>
+        </w:rPr>
+        <w:t>неи</w:t>
+      </w:r>
+      <w:proofErr w:type="spellEnd"/>
+      <w:r>
+        <w:rPr>
+          <w:rFonts w:ascii="TimesNewRomanPSMT" w:hAnsi="TimesNewRomanPSMT"/>
+          <w:sz w:val="28"/>
+          <w:szCs w:val="28"/>
+        </w:rPr>
+        <w:t xml:space="preserve">̆. </w:t>
+      </w:r>
+    </w:p>
+    <w:p>
+      <w:pPr>
+        <w:spacing w:line="360" w:lineRule="auto"/>
+        <w:ind w:firstLine="708"/>
+        <w:rPr>
+          <w:sz w:val="28"/>
+          <w:szCs w:val="28"/>
+        </w:rPr>
+      </w:pPr>
+      <w:r>
+        <w:rPr>
+          <w:sz w:val="28"/>
+          <w:szCs w:val="28"/>
+        </w:rPr>
+        <w:t>Раздел «Технико-экономические показатели» содержит ориентировочную экономическую эффективность, предполагаемую годовую потребность, экономические преимущества разработки программы.</w:t>
+      </w:r>
+    </w:p>
+    <w:p>
+      <w:pPr>
+        <w:spacing w:line="360" w:lineRule="auto"/>
+        <w:ind w:firstLine="708"/>
+        <w:rPr>
+          <w:sz w:val="28"/>
+          <w:szCs w:val="28"/>
+        </w:rPr>
+      </w:pPr>
+      <w:r>
+        <w:rPr>
+          <w:sz w:val="28"/>
+          <w:szCs w:val="28"/>
+        </w:rPr>
+        <w:t>Раздел «Стадии и этапы разработки» содержит стадии разработки, этапы и содержание работ.</w:t>
+      </w:r>
+    </w:p>
+    <w:p>
+      <w:pPr>
+        <w:spacing w:line="360" w:lineRule="auto"/>
+        <w:ind w:firstLine="708"/>
+        <w:rPr>
+          <w:sz w:val="28"/>
+          <w:szCs w:val="28"/>
+        </w:rPr>
+      </w:pPr>
+      <w:r>
+        <w:rPr>
+          <w:sz w:val="28"/>
+          <w:szCs w:val="28"/>
+        </w:rPr>
+        <w:t>В разделе «Порядок контроля и приемки» указаны общие требования к приемке работы.</w:t>
+      </w:r>
+    </w:p>
+    <w:p>
+      <w:pPr>
+        <w:spacing w:line="360" w:lineRule="auto"/>
+        <w:ind w:firstLine="708"/>
+        <w:rPr>
+          <w:sz w:val="28"/>
+          <w:szCs w:val="28"/>
+        </w:rPr>
+      </w:pPr>
+      <w:r>
+        <w:rPr>
+          <w:sz w:val="28"/>
+          <w:szCs w:val="28"/>
+        </w:rPr>
+        <w:t>Настоящий документ разработан в соответствии с требованиями:</w:t>
+      </w:r>
+    </w:p>
+    <w:p>
+      <w:pPr>
+        <w:pStyle w:val="ac"/>
+        <w:numPr>
+          <w:ilvl w:val="0"/>
+          <w:numId w:val="6"/>
+        </w:numPr>
+        <w:spacing w:line="360" w:lineRule="auto"/>
+        <w:rPr>
+          <w:b w:val="0"/>
+          <w:bCs/>
+          <w:sz w:val="28"/>
+          <w:szCs w:val="28"/>
+        </w:rPr>
+      </w:pPr>
+      <w:r>
+        <w:rPr>
+          <w:b w:val="0"/>
+          <w:bCs/>
+          <w:sz w:val="28"/>
+          <w:szCs w:val="28"/>
+        </w:rPr>
+        <w:t>ГОСТ 19.101-77 Виды программ и программных документов</w:t>
+      </w:r>
+      <w:r>
+        <w:rPr>
+          <w:b w:val="0"/>
+          <w:bCs/>
+          <w:sz w:val="28"/>
+          <w:szCs w:val="28"/>
+          <w:vertAlign w:val="superscript"/>
+        </w:rPr>
+        <w:t xml:space="preserve"> </w:t>
+      </w:r>
+      <w:r>
+        <w:rPr>
+          <w:b w:val="0"/>
+          <w:bCs/>
+          <w:sz w:val="28"/>
+          <w:szCs w:val="28"/>
+        </w:rPr>
+        <w:t xml:space="preserve">[1]; </w:t>
+      </w:r>
+    </w:p>
+    <w:p>
+      <w:pPr>
+        <w:pStyle w:val="ac"/>
+        <w:numPr>
+          <w:ilvl w:val="0"/>
+          <w:numId w:val="6"/>
+        </w:numPr>
+        <w:spacing w:line="360" w:lineRule="auto"/>
+        <w:rPr>
+          <w:b w:val="0"/>
+          <w:bCs/>
+          <w:sz w:val="28"/>
+          <w:szCs w:val="28"/>
+        </w:rPr>
+      </w:pPr>
+      <w:r>
+        <w:rPr>
+          <w:b w:val="0"/>
+          <w:bCs/>
+          <w:sz w:val="28"/>
+          <w:szCs w:val="28"/>
+        </w:rPr>
+        <w:t>ГОСТ 19.102-77 Стадии разработки</w:t>
+      </w:r>
+      <w:r>
+        <w:rPr>
+          <w:b w:val="0"/>
+          <w:bCs/>
+          <w:sz w:val="28"/>
+          <w:szCs w:val="28"/>
+          <w:vertAlign w:val="superscript"/>
+        </w:rPr>
+        <w:t xml:space="preserve"> </w:t>
+      </w:r>
+      <w:r>
+        <w:rPr>
+          <w:b w:val="0"/>
+          <w:bCs/>
+          <w:sz w:val="28"/>
+          <w:szCs w:val="28"/>
+        </w:rPr>
+        <w:t xml:space="preserve">[2]; </w:t>
+      </w:r>
+    </w:p>
+    <w:p>
+      <w:pPr>
+        <w:pStyle w:val="ac"/>
+        <w:numPr>
+          <w:ilvl w:val="0"/>
+          <w:numId w:val="6"/>
+        </w:numPr>
+        <w:spacing w:line="360" w:lineRule="auto"/>
+        <w:rPr>
+          <w:b w:val="0"/>
+          <w:bCs/>
+          <w:sz w:val="28"/>
+          <w:szCs w:val="28"/>
+        </w:rPr>
+      </w:pPr>
+      <w:r>
+        <w:rPr>
+          <w:b w:val="0"/>
+          <w:bCs/>
+          <w:sz w:val="28"/>
+          <w:szCs w:val="28"/>
+        </w:rPr>
+        <w:t>ГОСТ 19.103-77 Обозначения программ и программных документов</w:t>
+      </w:r>
+      <w:r>
+        <w:rPr>
+          <w:b w:val="0"/>
+          <w:bCs/>
+          <w:sz w:val="28"/>
+          <w:szCs w:val="28"/>
+          <w:vertAlign w:val="superscript"/>
+        </w:rPr>
+        <w:t xml:space="preserve"> </w:t>
+      </w:r>
+      <w:r>
+        <w:rPr>
+          <w:b w:val="0"/>
+          <w:bCs/>
+          <w:sz w:val="28"/>
+          <w:szCs w:val="28"/>
+        </w:rPr>
+        <w:t xml:space="preserve">[3]; </w:t>
+      </w:r>
+    </w:p>
+    <w:p>
+      <w:pPr>
+        <w:pStyle w:val="ac"/>
+        <w:numPr>
+          <w:ilvl w:val="0"/>
+          <w:numId w:val="6"/>
+        </w:numPr>
+        <w:spacing w:line="360" w:lineRule="auto"/>
+        <w:rPr>
+          <w:b w:val="0"/>
+          <w:bCs/>
+          <w:sz w:val="28"/>
+          <w:szCs w:val="28"/>
+        </w:rPr>
+      </w:pPr>
+      <w:r>
+        <w:rPr>
+          <w:b w:val="0"/>
+          <w:bCs/>
+          <w:sz w:val="28"/>
+          <w:szCs w:val="28"/>
+        </w:rPr>
+        <w:t>ГОСТ 19.105-78 Общие требования к программным документам</w:t>
+      </w:r>
+      <w:r>
+        <w:rPr>
+          <w:b w:val="0"/>
+          <w:bCs/>
+          <w:sz w:val="28"/>
+          <w:szCs w:val="28"/>
+          <w:vertAlign w:val="superscript"/>
+        </w:rPr>
+        <w:t xml:space="preserve"> </w:t>
+      </w:r>
+      <w:r>
+        <w:rPr>
+          <w:b w:val="0"/>
+          <w:bCs/>
+          <w:sz w:val="28"/>
+          <w:szCs w:val="28"/>
+        </w:rPr>
+        <w:t xml:space="preserve">[5]; </w:t>
+      </w:r>
+    </w:p>
+    <w:p>
+      <w:pPr>
+        <w:pStyle w:val="ac"/>
+        <w:numPr>
+          <w:ilvl w:val="0"/>
+          <w:numId w:val="6"/>
+        </w:numPr>
+        <w:spacing w:line="360" w:lineRule="auto"/>
+        <w:rPr>
+          <w:b w:val="0"/>
+          <w:bCs/>
+          <w:sz w:val="28"/>
+          <w:szCs w:val="28"/>
+        </w:rPr>
+      </w:pPr>
+      <w:r>
+        <w:rPr>
+          <w:b w:val="0"/>
+          <w:bCs/>
+          <w:sz w:val="28"/>
+          <w:szCs w:val="28"/>
+        </w:rPr>
+        <w:t>ГОСТ 19.106-78 Требования к программным документам, выполненным печатным способом</w:t>
+      </w:r>
+      <w:r>
+        <w:rPr>
+          <w:b w:val="0"/>
+          <w:bCs/>
+          <w:sz w:val="28"/>
+          <w:szCs w:val="28"/>
+          <w:vertAlign w:val="superscript"/>
+        </w:rPr>
+        <w:t xml:space="preserve"> </w:t>
+      </w:r>
+      <w:r>
+        <w:rPr>
+          <w:b w:val="0"/>
+          <w:bCs/>
+          <w:sz w:val="28"/>
+          <w:szCs w:val="28"/>
+        </w:rPr>
+        <w:t xml:space="preserve">[6]; </w:t>
+      </w:r>
+    </w:p>
+    <w:p>
+      <w:pPr>
+        <w:pStyle w:val="ac"/>
+        <w:numPr>
+          <w:ilvl w:val="0"/>
+          <w:numId w:val="6"/>
+        </w:numPr>
+        <w:spacing w:line="360" w:lineRule="auto"/>
+        <w:rPr>
+          <w:b w:val="0"/>
+          <w:bCs/>
+          <w:sz w:val="28"/>
+          <w:szCs w:val="28"/>
+        </w:rPr>
+      </w:pPr>
+      <w:r>
+        <w:rPr>
+          <w:b w:val="0"/>
+          <w:bCs/>
+          <w:sz w:val="28"/>
+          <w:szCs w:val="28"/>
+        </w:rPr>
+        <w:t>ГОСТ 19.201-78 Техническое задание. Требования к содержанию и оформлению [7].</w:t>
+      </w:r>
+    </w:p>
+    <w:p>
+      <w:pPr>
         <w:spacing w:line="360" w:lineRule="auto"/>
         <w:ind w:firstLine="0"/>
         <w:jc w:val="left"/>
@@ -8895,29 +9814,6 @@
           <w:lang w:eastAsia="ru-RU"/>
         </w:rPr>
       </w:pPr>
-      <w:r>
-        <w:rPr>
-          <w:rFonts w:cs="Times New Roman"/>
-          <w:b/>
-          <w:bCs/>
-          <w:color w:val="000000" w:themeColor="text1"/>
-          <w:sz w:val="28"/>
-          <w:szCs w:val="28"/>
-          <w:lang w:eastAsia="ru-RU"/>
-        </w:rPr>
-        <w:tab/>
-      </w:r>
-      <w:proofErr w:type="gramStart"/>
-      <w:r>
-        <w:rPr>
-          <w:rFonts w:cs="Times New Roman"/>
-          <w:color w:val="000000" w:themeColor="text1"/>
-          <w:sz w:val="28"/>
-          <w:szCs w:val="28"/>
-          <w:lang w:val="en-US" w:eastAsia="ru-RU"/>
-        </w:rPr>
-        <w:t xml:space="preserve">13</w:t>
-      </w:r>
       <w:r>
         <w:rPr>
           <w:rFonts w:cs="Times New Roman"/>
@@ -9047,7 +9943,7 @@
           <w:sz w:val="28"/>
           <w:szCs w:val="28"/>
         </w:rPr>
-        <w:t xml:space="preserve">4</w:t>
+        <w:t xml:space="preserve">-</w:t>
       </w:r>
       <w:r>
         <w:rPr>
@@ -9090,7 +9986,7 @@
           <w:sz w:val="28"/>
           <w:szCs w:val="28"/>
         </w:rPr>
-        <w:t xml:space="preserve">5</w:t>
+        <w:t xml:space="preserve">-</w:t>
       </w:r>
       <w:r>
         <w:rPr>
@@ -9135,7 +10031,7 @@
           <w:sz w:val="28"/>
           <w:szCs w:val="28"/>
         </w:rPr>
-        <w:t xml:space="preserve">5</w:t>
+        <w:t xml:space="preserve">-</w:t>
       </w:r>
       <w:r>
         <w:rPr>
@@ -9217,7 +10113,7 @@
           <w:sz w:val="28"/>
           <w:szCs w:val="28"/>
         </w:rPr>
-        <w:t xml:space="preserve">12</w:t>
+        <w:t xml:space="preserve">-</w:t>
       </w:r>
     </w:p>
     <w:p>
@@ -9301,7 +10197,7 @@
           <w:szCs w:val="28"/>
           <w:lang w:val="en-US"/>
         </w:rPr>
-        <w:t xml:space="preserve">14</w:t>
+        <w:t xml:space="preserve"/>
       </w:r>
     </w:p>
     <w:p>
@@ -9419,7 +10315,7 @@
           <w:szCs w:val="28"/>
           <w:lang w:val="en-US" w:eastAsia="ru-RU"/>
         </w:rPr>
-        <w:t xml:space="preserve">15</w:t>
+        <w:t xml:space="preserve"/>
       </w:r>
     </w:p>
     <w:p>
@@ -9483,7 +10379,7 @@
           <w:szCs w:val="28"/>
           <w:lang w:val="en-US" w:eastAsia="ru-RU"/>
         </w:rPr>
-        <w:t xml:space="preserve">16</w:t>
+        <w:t xml:space="preserve"/>
       </w:r>
     </w:p>
     <w:p>
@@ -9628,7 +10524,7 @@
           <w:szCs w:val="28"/>
           <w:lang w:eastAsia="ru-RU"/>
         </w:rPr>
-        <w:t xml:space="preserve">17</w:t>
+        <w:t xml:space="preserve"/>
       </w:r>
     </w:p>
     <w:p>
@@ -9692,7 +10588,7 @@
           <w:szCs w:val="28"/>
           <w:lang w:val="en-US"/>
         </w:rPr>
-        <w:t xml:space="preserve">18</w:t>
+        <w:t xml:space="preserve"/>
       </w:r>
     </w:p>
     <w:p>
@@ -9753,7 +10649,7 @@
           <w:szCs w:val="28"/>
           <w:lang w:val="en-US"/>
         </w:rPr>
-        <w:t xml:space="preserve">19</w:t>
+        <w:t xml:space="preserve"/>
       </w:r>
     </w:p>
     <w:p>
@@ -9815,7 +10711,7 @@
           <w:szCs w:val="28"/>
           <w:lang w:val="en-US"/>
         </w:rPr>
-        <w:t xml:space="preserve">20</w:t>
+        <w:t xml:space="preserve"/>
       </w:r>
     </w:p>
     <w:p>
@@ -9873,7 +10769,7 @@
           <w:szCs w:val="28"/>
           <w:lang w:val="en-US" w:eastAsia="ru-RU"/>
         </w:rPr>
-        <w:t xml:space="preserve">21</w:t>
+        <w:t xml:space="preserve"/>
       </w:r>
     </w:p>
     <w:p>
@@ -9975,7 +10871,7 @@
           <w:szCs w:val="28"/>
           <w:lang w:val="en-US"/>
         </w:rPr>
-        <w:t xml:space="preserve">22</w:t>
+        <w:t xml:space="preserve"/>
       </w:r>
     </w:p>
     <w:p>
@@ -10038,7 +10934,7 @@
           <w:szCs w:val="28"/>
           <w:lang w:val="en-US"/>
         </w:rPr>
-        <w:t xml:space="preserve">23</w:t>
+        <w:t xml:space="preserve"/>
       </w:r>
     </w:p>
     <w:p>
@@ -10102,7 +10998,7 @@
           <w:szCs w:val="28"/>
           <w:lang w:val="en-US"/>
         </w:rPr>
-        <w:t xml:space="preserve">24</w:t>
+        <w:t xml:space="preserve"/>
       </w:r>
     </w:p>
     <w:p>
@@ -10199,7 +11095,7 @@
           <w:szCs w:val="28"/>
           <w:lang w:val="en-US"/>
         </w:rPr>
-        <w:t xml:space="preserve">25</w:t>
+        <w:t xml:space="preserve"/>
       </w:r>
     </w:p>
     <w:p>
@@ -10260,7 +11156,7 @@
           <w:szCs w:val="28"/>
           <w:lang w:val="en-US"/>
         </w:rPr>
-        <w:t xml:space="preserve">26</w:t>
+        <w:t xml:space="preserve"/>
       </w:r>
     </w:p>
     <w:p>
@@ -10335,7 +11231,7 @@
           <w:szCs w:val="28"/>
           <w:lang w:val="en-US"/>
         </w:rPr>
-        <w:t xml:space="preserve">27</w:t>
+        <w:t xml:space="preserve"/>
       </w:r>
     </w:p>
     <w:p>
@@ -10398,7 +11294,7 @@
           <w:szCs w:val="28"/>
           <w:lang w:val="en-US"/>
         </w:rPr>
-        <w:t xml:space="preserve">28</w:t>
+        <w:t xml:space="preserve"/>
       </w:r>
       <w:r>
         <w:rPr>
@@ -10507,7 +11403,7 @@
           <w:szCs w:val="28"/>
           <w:lang w:val="en-US"/>
         </w:rPr>
-        <w:t xml:space="preserve">29</w:t>
+        <w:t xml:space="preserve"/>
       </w:r>
       <w:r>
         <w:rPr>
@@ -10599,7 +11495,7 @@
           <w:szCs w:val="28"/>
           <w:lang w:val="en-US"/>
         </w:rPr>
-        <w:t xml:space="preserve">30</w:t>
+        <w:t xml:space="preserve"/>
       </w:r>
     </w:p>
     <w:p>
@@ -10659,7 +11555,7 @@
           <w:szCs w:val="28"/>
           <w:lang w:val="en-US"/>
         </w:rPr>
-        <w:t xml:space="preserve">31</w:t>
+        <w:t xml:space="preserve"/>
       </w:r>
     </w:p>
     <w:p>
@@ -10815,7 +11711,7 @@
           <w:szCs w:val="28"/>
           <w:lang w:val="en-US"/>
         </w:rPr>
-        <w:t xml:space="preserve">32</w:t>
+        <w:t xml:space="preserve"/>
       </w:r>
       <w:r>
         <w:rPr>
@@ -10885,7 +11781,7 @@
           <w:szCs w:val="28"/>
           <w:lang w:val="en-US"/>
         </w:rPr>
-        <w:t xml:space="preserve">33</w:t>
+        <w:t xml:space="preserve"/>
       </w:r>
     </w:p>
     <w:p>
@@ -10936,7 +11832,7 @@
           <w:szCs w:val="28"/>
           <w:lang w:val="en-US"/>
         </w:rPr>
-        <w:t xml:space="preserve">34</w:t>
+        <w:t xml:space="preserve"/>
       </w:r>
     </w:p>
     <w:p>
@@ -11047,24 +11943,307 @@
     </w:p>
     <w:p>
       <w:pPr>
+        <w:pStyle w:val="ac"/>
+        <w:numPr>
+          <w:ilvl w:val="0"/>
+          <w:numId w:val="8"/>
+        </w:numPr>
         <w:spacing w:line="360" w:lineRule="auto"/>
+        <w:ind w:left="1134" w:hanging="425"/>
         <w:rPr>
           <w:rFonts w:cs="Times New Roman"/>
+          <w:b w:val="0"/>
           <w:bCs/>
           <w:sz w:val="28"/>
           <w:szCs w:val="28"/>
         </w:rPr>
       </w:pPr>
+      <w:r>
+        <w:rPr>
+          <w:rFonts w:cs="Times New Roman"/>
+          <w:b w:val="0"/>
+          <w:bCs/>
+          <w:sz w:val="28"/>
+          <w:szCs w:val="28"/>
+        </w:rPr>
+        <w:t xml:space="preserve">«</w:t>
+      </w:r>
       <w:proofErr w:type="gramStart"/>
       <w:r>
         <w:rPr>
           <w:rFonts w:cs="Times New Roman"/>
+          <w:b w:val="0"/>
           <w:bCs/>
           <w:sz w:val="28"/>
           <w:szCs w:val="28"/>
-          <w:lang w:val="en-US"/>
-        </w:rPr>
-        <w:t xml:space="preserve">35</w:t>
+        </w:rPr>
+        <w:t xml:space="preserve">-</w:t>
+      </w:r>
+      <w:r>
+        <w:rPr>
+          <w:rFonts w:cs="Times New Roman"/>
+          <w:b w:val="0"/>
+          <w:bCs/>
+          <w:sz w:val="28"/>
+          <w:szCs w:val="28"/>
+        </w:rPr>
+        <w:t>»</w:t>
+      </w:r>
+      <w:r>
+        <w:rPr>
+          <w:rFonts w:cs="Times New Roman"/>
+          <w:b w:val="0"/>
+          <w:bCs/>
+          <w:sz w:val="28"/>
+          <w:szCs w:val="28"/>
+        </w:rPr>
+        <w:t>. Техническое задание (ГОСТ 19.201-78);</w:t>
+      </w:r>
+    </w:p>
+    <w:p>
+      <w:pPr>
+        <w:pStyle w:val="ac"/>
+        <w:numPr>
+          <w:ilvl w:val="0"/>
+          <w:numId w:val="8"/>
+        </w:numPr>
+        <w:spacing w:line="360" w:lineRule="auto"/>
+        <w:ind w:left="1134" w:hanging="425"/>
+        <w:rPr>
+          <w:rFonts w:cs="Times New Roman"/>
+          <w:b w:val="0"/>
+          <w:bCs/>
+          <w:sz w:val="28"/>
+          <w:szCs w:val="28"/>
+        </w:rPr>
+      </w:pPr>
+      <w:r>
+        <w:rPr>
+          <w:rFonts w:cs="Times New Roman"/>
+          <w:b w:val="0"/>
+          <w:bCs/>
+          <w:sz w:val="28"/>
+          <w:szCs w:val="28"/>
+        </w:rPr>
+        <w:t xml:space="preserve">«</w:t>
+      </w:r>
+      <w:proofErr w:type="gramStart"/>
+      <w:r>
+        <w:rPr>
+          <w:rFonts w:cs="Times New Roman"/>
+          <w:b w:val="0"/>
+          <w:bCs/>
+          <w:sz w:val="28"/>
+          <w:szCs w:val="28"/>
+        </w:rPr>
+        <w:t xml:space="preserve">-</w:t>
+      </w:r>
+      <w:r>
+        <w:rPr>
+          <w:rFonts w:cs="Times New Roman"/>
+          <w:b w:val="0"/>
+          <w:bCs/>
+          <w:sz w:val="28"/>
+          <w:szCs w:val="28"/>
+        </w:rPr>
+        <w:t>»</w:t>
+      </w:r>
+      <w:r>
+        <w:rPr>
+          <w:rFonts w:cs="Times New Roman"/>
+          <w:b w:val="0"/>
+          <w:bCs/>
+          <w:sz w:val="28"/>
+          <w:szCs w:val="28"/>
+        </w:rPr>
+        <w:t>. Пояснительная записка (ГОСТ 19.404-79);</w:t>
+      </w:r>
+    </w:p>
+    <w:p>
+      <w:pPr>
+        <w:pStyle w:val="ac"/>
+        <w:numPr>
+          <w:ilvl w:val="0"/>
+          <w:numId w:val="8"/>
+        </w:numPr>
+        <w:spacing w:line="360" w:lineRule="auto"/>
+        <w:ind w:left="1134" w:hanging="425"/>
+        <w:rPr>
+          <w:rFonts w:cs="Times New Roman"/>
+          <w:b w:val="0"/>
+          <w:bCs/>
+          <w:sz w:val="28"/>
+          <w:szCs w:val="28"/>
+        </w:rPr>
+      </w:pPr>
+      <w:r>
+        <w:rPr>
+          <w:rFonts w:cs="Times New Roman"/>
+          <w:b w:val="0"/>
+          <w:bCs/>
+          <w:sz w:val="28"/>
+          <w:szCs w:val="28"/>
+        </w:rPr>
+        <w:t xml:space="preserve">«</w:t>
+      </w:r>
+      <w:proofErr w:type="gramStart"/>
+      <w:r>
+        <w:rPr>
+          <w:rFonts w:cs="Times New Roman"/>
+          <w:b w:val="0"/>
+          <w:bCs/>
+          <w:sz w:val="28"/>
+          <w:szCs w:val="28"/>
+        </w:rPr>
+        <w:t xml:space="preserve">-</w:t>
+      </w:r>
+      <w:r>
+        <w:rPr>
+          <w:rFonts w:cs="Times New Roman"/>
+          <w:b w:val="0"/>
+          <w:bCs/>
+          <w:sz w:val="28"/>
+          <w:szCs w:val="28"/>
+        </w:rPr>
+        <w:t>»</w:t>
+      </w:r>
+      <w:r>
+        <w:rPr>
+          <w:rFonts w:cs="Times New Roman"/>
+          <w:b w:val="0"/>
+          <w:bCs/>
+          <w:sz w:val="28"/>
+          <w:szCs w:val="28"/>
+        </w:rPr>
+        <w:t>. Руководство оператора (ГОСТ 19.505-79);</w:t>
+      </w:r>
+    </w:p>
+    <w:p>
+      <w:pPr>
+        <w:pStyle w:val="ac"/>
+        <w:numPr>
+          <w:ilvl w:val="0"/>
+          <w:numId w:val="8"/>
+        </w:numPr>
+        <w:spacing w:line="360" w:lineRule="auto"/>
+        <w:ind w:left="1134" w:hanging="425"/>
+        <w:rPr>
+          <w:rFonts w:cs="Times New Roman"/>
+          <w:b w:val="0"/>
+          <w:bCs/>
+          <w:sz w:val="28"/>
+          <w:szCs w:val="28"/>
+        </w:rPr>
+      </w:pPr>
+      <w:r>
+        <w:rPr>
+          <w:rFonts w:cs="Times New Roman"/>
+          <w:b w:val="0"/>
+          <w:bCs/>
+          <w:sz w:val="28"/>
+          <w:szCs w:val="28"/>
+        </w:rPr>
+        <w:t xml:space="preserve">«</w:t>
+      </w:r>
+      <w:proofErr w:type="gramStart"/>
+      <w:r>
+        <w:rPr>
+          <w:rFonts w:cs="Times New Roman"/>
+          <w:b w:val="0"/>
+          <w:bCs/>
+          <w:sz w:val="28"/>
+          <w:szCs w:val="28"/>
+        </w:rPr>
+        <w:t xml:space="preserve">-</w:t>
+      </w:r>
+      <w:r>
+        <w:rPr>
+          <w:rFonts w:cs="Times New Roman"/>
+          <w:b w:val="0"/>
+          <w:bCs/>
+          <w:sz w:val="28"/>
+          <w:szCs w:val="28"/>
+        </w:rPr>
+        <w:t>»</w:t>
+      </w:r>
+      <w:r>
+        <w:rPr>
+          <w:rFonts w:cs="Times New Roman"/>
+          <w:b w:val="0"/>
+          <w:bCs/>
+          <w:sz w:val="28"/>
+          <w:szCs w:val="28"/>
+        </w:rPr>
+        <w:t>. Программа и методика испытаний (ГОСТ 19.301-78);</w:t>
+      </w:r>
+    </w:p>
+    <w:p>
+      <w:pPr>
+        <w:pStyle w:val="ac"/>
+        <w:numPr>
+          <w:ilvl w:val="0"/>
+          <w:numId w:val="8"/>
+        </w:numPr>
+        <w:spacing w:line="360" w:lineRule="auto"/>
+        <w:ind w:left="1134" w:hanging="425"/>
+        <w:rPr>
+          <w:rFonts w:cs="Times New Roman"/>
+          <w:b w:val="0"/>
+          <w:bCs/>
+          <w:sz w:val="28"/>
+          <w:szCs w:val="28"/>
+        </w:rPr>
+      </w:pPr>
+      <w:r>
+        <w:rPr>
+          <w:rFonts w:cs="Times New Roman"/>
+          <w:b w:val="0"/>
+          <w:bCs/>
+          <w:sz w:val="28"/>
+          <w:szCs w:val="28"/>
+        </w:rPr>
+        <w:t xml:space="preserve"> </w:t>
+      </w:r>
+      <w:r>
+        <w:rPr>
+          <w:rFonts w:cs="Times New Roman"/>
+          <w:b w:val="0"/>
+          <w:bCs/>
+          <w:sz w:val="28"/>
+          <w:szCs w:val="28"/>
+        </w:rPr>
+        <w:t xml:space="preserve">«</w:t>
+      </w:r>
+      <w:proofErr w:type="gramStart"/>
+      <w:r>
+        <w:rPr>
+          <w:rFonts w:cs="Times New Roman"/>
+          <w:b w:val="0"/>
+          <w:bCs/>
+          <w:sz w:val="28"/>
+          <w:szCs w:val="28"/>
+        </w:rPr>
+        <w:t xml:space="preserve">-</w:t>
+      </w:r>
+      <w:r>
+        <w:rPr>
+          <w:rFonts w:cs="Times New Roman"/>
+          <w:b w:val="0"/>
+          <w:bCs/>
+          <w:sz w:val="28"/>
+          <w:szCs w:val="28"/>
+        </w:rPr>
+        <w:t>»</w:t>
+      </w:r>
+      <w:r>
+        <w:rPr>
+          <w:rFonts w:cs="Times New Roman"/>
+          <w:b w:val="0"/>
+          <w:bCs/>
+          <w:sz w:val="28"/>
+          <w:szCs w:val="28"/>
+        </w:rPr>
+        <w:t>. Текст программы (ГОСТ 19.401-78);</w:t>
       </w:r>
     </w:p>
     <w:p>
@@ -11129,7 +12308,7 @@
           <w:szCs w:val="28"/>
           <w:lang w:val="en-US"/>
         </w:rPr>
-        <w:t xml:space="preserve">36</w:t>
+        <w:t xml:space="preserve"/>
       </w:r>
     </w:p>
     <w:p>
@@ -11267,7 +12446,7 @@
           <w:szCs w:val="28"/>
           <w:lang w:val="en-US"/>
         </w:rPr>
-        <w:t xml:space="preserve">37</w:t>
+        <w:t xml:space="preserve"/>
       </w:r>
     </w:p>
     <w:p>
@@ -11329,7 +12508,7 @@
           <w:szCs w:val="28"/>
           <w:lang w:val="en-US"/>
         </w:rPr>
-        <w:t xml:space="preserve">38</w:t>
+        <w:t xml:space="preserve"/>
       </w:r>
     </w:p>
     <w:p>
@@ -11407,13 +12586,6 @@
           <w:szCs w:val="28"/>
         </w:rPr>
       </w:pPr>
-      <w:r>
-        <w:rPr>
-          <w:sz w:val="28"/>
-          <w:szCs w:val="28"/>
-        </w:rPr>
-        <w:t xml:space="preserve">Прямых аналогов программа не имеет. </w:t>
-      </w:r>
       <w:r>
         <w:rPr>
           <w:rFonts w:ascii="TimesNewRomanPSMT" w:hAnsi="TimesNewRomanPSMT"/>
@@ -11495,7 +12667,7 @@
                 <w:bCs/>
                 <w:lang w:val="en-US"/>
               </w:rPr>
-              <w:t xml:space="preserve">39</w:t>
+              <w:t xml:space="preserve"/>
             </w:r>
           </w:p>
         </w:tc>
@@ -11518,7 +12690,7 @@
                 <w:bCs/>
                 <w:lang w:val="en-US"/>
               </w:rPr>
-              <w:t xml:space="preserve">40</w:t>
+              <w:t xml:space="preserve"/>
             </w:r>
           </w:p>
         </w:tc>
@@ -11541,7 +12713,7 @@
                 <w:bCs/>
                 <w:lang w:val="en-US"/>
               </w:rPr>
-              <w:t xml:space="preserve">41</w:t>
+              <w:t xml:space="preserve"/>
             </w:r>
           </w:p>
         </w:tc>
@@ -11569,7 +12741,7 @@
                 <w:bCs/>
                 <w:lang w:val="en-US"/>
               </w:rPr>
-              <w:t xml:space="preserve">42</w:t>
+              <w:t xml:space="preserve"/>
             </w:r>
           </w:p>
         </w:tc>
@@ -11647,7 +12819,7 @@
                 <w:szCs w:val="24"/>
                 <w:lang w:val="en-US" w:eastAsia="ru-RU"/>
               </w:rPr>
-              <w:t xml:space="preserve">43</w:t>
+              <w:t xml:space="preserve"/>
             </w:r>
           </w:p>
         </w:tc>
@@ -11724,7 +12896,7 @@
                 <w:szCs w:val="24"/>
                 <w:lang w:val="en-US" w:eastAsia="ru-RU"/>
               </w:rPr>
-              <w:t xml:space="preserve">44</w:t>
+              <w:t xml:space="preserve"/>
             </w:r>
           </w:p>
         </w:tc>
@@ -11801,7 +12973,7 @@
                 <w:szCs w:val="24"/>
                 <w:lang w:val="en-US" w:eastAsia="ru-RU"/>
               </w:rPr>
-              <w:t xml:space="preserve">45</w:t>
+              <w:t xml:space="preserve"/>
             </w:r>
           </w:p>
         </w:tc>
@@ -11878,7 +13050,7 @@
                 <w:szCs w:val="24"/>
                 <w:lang w:val="en-US" w:eastAsia="ru-RU"/>
               </w:rPr>
-              <w:t xml:space="preserve">43</w:t>
+              <w:t xml:space="preserve"/>
             </w:r>
           </w:p>
         </w:tc>
@@ -14579,7 +15751,7 @@
           <w:szCs w:val="28"/>
           <w:lang w:val="en-US"/>
         </w:rPr>
-        <w:t xml:space="preserve">47</w:t>
+        <w:t xml:space="preserve"/>
       </w:r>
     </w:p>
     <w:p>
@@ -14649,7 +15821,7 @@
           <w:szCs w:val="28"/>
           <w:lang w:val="en-US"/>
         </w:rPr>
-        <w:t xml:space="preserve">48</w:t>
+        <w:t xml:space="preserve"/>
       </w:r>
     </w:p>
     <w:p>
@@ -14747,7 +15919,7 @@
           <w:szCs w:val="28"/>
           <w:lang w:val="en-US"/>
         </w:rPr>
-        <w:t xml:space="preserve">49</w:t>
+        <w:t xml:space="preserve"/>
       </w:r>
     </w:p>
     <w:p>
@@ -19334,7 +20506,7 @@
               <w:szCs w:val="24"/>
               <w:lang w:val="en-US"/>
             </w:rPr>
-            <w:t xml:space="preserve">6</w:t>
+            <w:t xml:space="preserve">-</w:t>
           </w:r>
           <w:r>
             <w:rPr>
@@ -19841,7 +21013,7 @@
         <w:szCs w:val="24"/>
         <w:lang w:val="en-US"/>
       </w:rPr>
-      <w:t xml:space="preserve">6</w:t>
+      <w:t xml:space="preserve">-</w:t>
     </w:r>
     <w:r>
       <w:rPr>

</xml_diff>